<commit_message>
Started working on BUG002 - Player cannot reach betting limit. Traced source of bug and attached Debugging Log for BUG002. Added debug screenshots for BUG002.
</commit_message>
<xml_diff>
--- a/Assignment 2/Test Documentation/Unit Test Specifications.docx
+++ b/Assignment 2/Test Documentation/Unit Test Specifications.docx
@@ -152,8 +152,16 @@
         <w:pStyle w:val="Heading2"/>
       </w:pPr>
       <w:r>
-        <w:t>Bug Replication Test</w:t>
-      </w:r>
+        <w:t xml:space="preserve">UAT001 – </w:t>
+      </w:r>
+      <w:proofErr w:type="spellStart"/>
+      <w:r>
+        <w:t>Bug_</w:t>
+      </w:r>
+      <w:r>
+        <w:t>Test_Game_Does_Not_Pay_Out_At_Correct_Level</w:t>
+      </w:r>
+      <w:proofErr w:type="spellEnd"/>
     </w:p>
     <w:p>
       <w:r>
@@ -217,10 +225,7 @@
         <w:pStyle w:val="Subtitle"/>
       </w:pPr>
       <w:r>
-        <w:t>Note: This test will fail o</w:t>
-      </w:r>
-      <w:r>
-        <w:t>nce the bug has been corrected.</w:t>
+        <w:t>Note: This test will fail once the bug has been corrected.</w:t>
       </w:r>
     </w:p>
     <w:p>
@@ -418,8 +423,13 @@
         <w:pStyle w:val="Heading2"/>
       </w:pPr>
       <w:r>
-        <w:t>Bug Resolved Test</w:t>
-      </w:r>
+        <w:t xml:space="preserve">UAT002 – </w:t>
+      </w:r>
+      <w:proofErr w:type="spellStart"/>
+      <w:r>
+        <w:t>Resolve_Test_Game_Now_Pays_Out_At_Correct_Level</w:t>
+      </w:r>
+      <w:proofErr w:type="spellEnd"/>
     </w:p>
     <w:p>
       <w:r>
@@ -679,13 +689,7 @@
       </w:pPr>
       <w:r>
         <w:lastRenderedPageBreak/>
-        <w:t>BUG002</w:t>
-      </w:r>
-      <w:r>
-        <w:t xml:space="preserve"> – </w:t>
-      </w:r>
-      <w:r>
-        <w:t>Player cannot reach betting limit</w:t>
+        <w:t>BUG002 – Player cannot reach betting limit</w:t>
       </w:r>
     </w:p>
     <w:p>
@@ -698,10 +702,23 @@
         <w:pStyle w:val="Heading2"/>
       </w:pPr>
       <w:r>
-        <w:t>Bug Replication Test</w:t>
-      </w:r>
-    </w:p>
-    <w:p>
+        <w:t xml:space="preserve">UAT003 – </w:t>
+      </w:r>
+      <w:proofErr w:type="spellStart"/>
+      <w:r>
+        <w:t>Bug_</w:t>
+      </w:r>
+      <w:r>
+        <w:t>Test_Player_Cannot_Reach_Betting_Limit</w:t>
+      </w:r>
+      <w:proofErr w:type="spellEnd"/>
+    </w:p>
+    <w:p>
+      <w:pPr>
+        <w:rPr>
+          <w:i/>
+        </w:rPr>
+      </w:pPr>
       <w:r>
         <w:rPr>
           <w:b/>
@@ -710,17 +727,19 @@
       </w:r>
       <w:r>
         <w:br/>
-        <w:t xml:space="preserve">This test will replicate the conditions required to reproduce the bug that the </w:t>
-      </w:r>
-      <w:r>
-        <w:t>player cannot reach the betting limit</w:t>
-      </w:r>
-      <w:r>
-        <w:t>.</w:t>
+        <w:t>This test will replicate the conditions required to reproduce the bug that the player cannot reach the betting limit.</w:t>
       </w:r>
       <w:r>
         <w:t xml:space="preserve"> </w:t>
       </w:r>
+      <w:r>
+        <w:rPr>
+          <w:i/>
+        </w:rPr>
+        <w:t>This test will pass while the bug exists.</w:t>
+      </w:r>
+      <w:bookmarkStart w:id="0" w:name="_GoBack"/>
+      <w:bookmarkEnd w:id="0"/>
     </w:p>
     <w:p>
       <w:r>
@@ -735,6 +754,13 @@
         </w:rPr>
         <w:br/>
       </w:r>
+      <w:r>
+        <w:t>Player object is valid</w:t>
+      </w:r>
+      <w:r>
+        <w:br/>
+        <w:t>Player object has at least a balance of the bet being taken.</w:t>
+      </w:r>
     </w:p>
     <w:p>
       <w:r>
@@ -762,6 +788,20 @@
           <w:b/>
         </w:rPr>
         <w:br/>
+      </w:r>
+      <w:r>
+        <w:t xml:space="preserve">Create a new Player object, with the initial balance of the bet being taken. For instance, a player object with </w:t>
+      </w:r>
+      <w:proofErr w:type="spellStart"/>
+      <w:r>
+        <w:rPr>
+          <w:i/>
+        </w:rPr>
+        <w:t>minimumBalance</w:t>
+      </w:r>
+      <w:proofErr w:type="spellEnd"/>
+      <w:r>
+        <w:t xml:space="preserve"> of 5; Attempt to take a bet of 5.</w:t>
       </w:r>
     </w:p>
     <w:p>
@@ -967,8 +1007,13 @@
         <w:pStyle w:val="Heading2"/>
       </w:pPr>
       <w:r>
-        <w:t>Bug Resolved Test</w:t>
-      </w:r>
+        <w:t xml:space="preserve">UAT004 – </w:t>
+      </w:r>
+      <w:proofErr w:type="spellStart"/>
+      <w:r>
+        <w:t>Resolve_Test_Player_Can_Now_Reach_Betting_Limit</w:t>
+      </w:r>
+      <w:proofErr w:type="spellEnd"/>
     </w:p>
     <w:p>
       <w:r>
@@ -1250,10 +1295,23 @@
         <w:t>Crown and Anchor games have an approximate 8%</w:t>
       </w:r>
       <w:r>
-        <w:t xml:space="preserve"> bias to the house. So the win:</w:t>
-      </w:r>
-      <w:r>
-        <w:t>(win+lose) ratio should approximately equal 0.42. This</w:t>
+        <w:t xml:space="preserve"> bias to the house. So the </w:t>
+      </w:r>
+      <w:proofErr w:type="gramStart"/>
+      <w:r>
+        <w:t>win:</w:t>
+      </w:r>
+      <w:proofErr w:type="gramEnd"/>
+      <w:r>
+        <w:t>(</w:t>
+      </w:r>
+      <w:proofErr w:type="spellStart"/>
+      <w:r>
+        <w:t>win+lose</w:t>
+      </w:r>
+      <w:proofErr w:type="spellEnd"/>
+      <w:r>
+        <w:t>) ratio should approximately equal 0.42. This</w:t>
       </w:r>
       <w:r>
         <w:t xml:space="preserve"> does not appear to be the case</w:t>
@@ -1267,8 +1325,16 @@
         <w:pStyle w:val="Heading2"/>
       </w:pPr>
       <w:r>
-        <w:t>Bug Replication Test</w:t>
-      </w:r>
+        <w:t xml:space="preserve">UAT005 – </w:t>
+      </w:r>
+      <w:proofErr w:type="spellStart"/>
+      <w:r>
+        <w:t>Bug_</w:t>
+      </w:r>
+      <w:r>
+        <w:t>Test_Odds_In_Game_Do_Not_Appear_To_Be_Correct</w:t>
+      </w:r>
+      <w:proofErr w:type="spellEnd"/>
     </w:p>
     <w:p>
       <w:r>
@@ -1284,8 +1350,6 @@
       <w:r>
         <w:t>odds in the game do not appear to be correct.</w:t>
       </w:r>
-      <w:bookmarkStart w:id="0" w:name="_GoBack"/>
-      <w:bookmarkEnd w:id="0"/>
     </w:p>
     <w:p>
       <w:r>
@@ -1532,8 +1596,13 @@
         <w:pStyle w:val="Heading2"/>
       </w:pPr>
       <w:r>
-        <w:t>Bug Resolved Test</w:t>
-      </w:r>
+        <w:t xml:space="preserve">UAT006 – </w:t>
+      </w:r>
+      <w:proofErr w:type="spellStart"/>
+      <w:r>
+        <w:t>Resolve_Test_Odds_In_Game_Are_Correct</w:t>
+      </w:r>
+      <w:proofErr w:type="spellEnd"/>
     </w:p>
     <w:p>
       <w:r>
@@ -2450,6 +2519,17 @@
       </w:tblCellMar>
     </w:tblPr>
   </w:style>
+  <w:style w:type="paragraph" w:styleId="ListParagraph">
+    <w:name w:val="List Paragraph"/>
+    <w:basedOn w:val="Normal"/>
+    <w:uiPriority w:val="34"/>
+    <w:qFormat/>
+    <w:rsid w:val="00B97E12"/>
+    <w:pPr>
+      <w:ind w:left="720"/>
+      <w:contextualSpacing/>
+    </w:pPr>
+  </w:style>
 </w:styles>
 </file>
 

</xml_diff>

<commit_message>
Added the test results to the Unit Test Specifications for the UAT003 – Bug_Test_Player_Cannot_Reach_Betting_Limit test.
</commit_message>
<xml_diff>
--- a/Assignment 2/Test Documentation/Unit Test Specifications.docx
+++ b/Assignment 2/Test Documentation/Unit Test Specifications.docx
@@ -714,11 +714,6 @@
       <w:proofErr w:type="spellEnd"/>
     </w:p>
     <w:p>
-      <w:pPr>
-        <w:rPr>
-          <w:i/>
-        </w:rPr>
-      </w:pPr>
       <w:r>
         <w:rPr>
           <w:b/>
@@ -738,71 +733,117 @@
         </w:rPr>
         <w:t>This test will pass while the bug exists.</w:t>
       </w:r>
+      <w:r>
+        <w:rPr>
+          <w:i/>
+        </w:rPr>
+        <w:t xml:space="preserve"> </w:t>
+      </w:r>
+      <w:r>
+        <w:t xml:space="preserve">This test will create the Player object with an initial balance of 5. The test will then call the </w:t>
+      </w:r>
+      <w:proofErr w:type="spellStart"/>
+      <w:proofErr w:type="gramStart"/>
+      <w:r>
+        <w:rPr>
+          <w:i/>
+        </w:rPr>
+        <w:t>Player.balanceExceedsLimitBy</w:t>
+      </w:r>
+      <w:proofErr w:type="spellEnd"/>
+      <w:r>
+        <w:rPr>
+          <w:i/>
+        </w:rPr>
+        <w:t>(</w:t>
+      </w:r>
+      <w:proofErr w:type="gramEnd"/>
+      <w:r>
+        <w:rPr>
+          <w:i/>
+        </w:rPr>
+        <w:t>)</w:t>
+      </w:r>
+      <w:r>
+        <w:t xml:space="preserve"> method to prove that the bug exists as this method will return </w:t>
+      </w:r>
+      <w:r>
+        <w:t>false</w:t>
+      </w:r>
+      <w:r>
+        <w:t xml:space="preserve"> when it should return </w:t>
+      </w:r>
+      <w:r>
+        <w:t>true</w:t>
+      </w:r>
+      <w:r>
+        <w:t>.</w:t>
+      </w:r>
+    </w:p>
+    <w:p>
+      <w:r>
+        <w:rPr>
+          <w:b/>
+        </w:rPr>
+        <w:t xml:space="preserve">Pre-conditions: </w:t>
+      </w:r>
+      <w:r>
+        <w:rPr>
+          <w:b/>
+        </w:rPr>
+        <w:br/>
+      </w:r>
+      <w:r>
+        <w:t>Player object is valid</w:t>
+      </w:r>
+      <w:r>
+        <w:br/>
+        <w:t>Player object has at least a balance of the bet being taken.</w:t>
+      </w:r>
+    </w:p>
+    <w:p>
+      <w:r>
+        <w:rPr>
+          <w:b/>
+        </w:rPr>
+        <w:t>Post-conditions:</w:t>
+      </w:r>
+      <w:r>
+        <w:rPr>
+          <w:b/>
+        </w:rPr>
+        <w:br/>
+      </w:r>
+    </w:p>
+    <w:p>
+      <w:r>
+        <w:rPr>
+          <w:b/>
+        </w:rPr>
+        <w:t xml:space="preserve">Data required: </w:t>
+      </w:r>
+      <w:r>
+        <w:rPr>
+          <w:b/>
+        </w:rPr>
+        <w:br/>
+      </w:r>
+      <w:r>
+        <w:t xml:space="preserve">Create a new Player object, with the initial balance of the bet being taken. For instance, a player object with </w:t>
+      </w:r>
+      <w:proofErr w:type="spellStart"/>
+      <w:r>
+        <w:rPr>
+          <w:i/>
+        </w:rPr>
+        <w:t>minimumBalance</w:t>
+      </w:r>
+      <w:proofErr w:type="spellEnd"/>
+      <w:r>
+        <w:t xml:space="preserve"> of 5; Attempt to take a bet of 5.</w:t>
+      </w:r>
       <w:bookmarkStart w:id="0" w:name="_GoBack"/>
       <w:bookmarkEnd w:id="0"/>
-    </w:p>
-    <w:p>
-      <w:r>
-        <w:rPr>
-          <w:b/>
-        </w:rPr>
-        <w:t xml:space="preserve">Pre-conditions: </w:t>
-      </w:r>
-      <w:r>
-        <w:rPr>
-          <w:b/>
-        </w:rPr>
-        <w:br/>
-      </w:r>
-      <w:r>
-        <w:t>Player object is valid</w:t>
-      </w:r>
-      <w:r>
-        <w:br/>
-        <w:t>Player object has at least a balance of the bet being taken.</w:t>
-      </w:r>
-    </w:p>
-    <w:p>
-      <w:r>
-        <w:rPr>
-          <w:b/>
-        </w:rPr>
-        <w:t>Post-conditions:</w:t>
-      </w:r>
-      <w:r>
-        <w:rPr>
-          <w:b/>
-        </w:rPr>
-        <w:br/>
-      </w:r>
-    </w:p>
-    <w:p>
-      <w:r>
-        <w:rPr>
-          <w:b/>
-        </w:rPr>
-        <w:t xml:space="preserve">Data required: </w:t>
-      </w:r>
-      <w:r>
-        <w:rPr>
-          <w:b/>
-        </w:rPr>
-        <w:br/>
-      </w:r>
-      <w:r>
-        <w:t xml:space="preserve">Create a new Player object, with the initial balance of the bet being taken. For instance, a player object with </w:t>
-      </w:r>
-      <w:proofErr w:type="spellStart"/>
-      <w:r>
-        <w:rPr>
-          <w:i/>
-        </w:rPr>
-        <w:t>minimumBalance</w:t>
-      </w:r>
-      <w:proofErr w:type="spellEnd"/>
-      <w:r>
-        <w:t xml:space="preserve"> of 5; Attempt to take a bet of 5.</w:t>
-      </w:r>
     </w:p>
     <w:p>
       <w:pPr>
@@ -827,14 +868,14 @@
         <w:tblLook w:val="0020" w:firstRow="1" w:lastRow="0" w:firstColumn="0" w:lastColumn="0" w:noHBand="0" w:noVBand="0"/>
       </w:tblPr>
       <w:tblGrid>
-        <w:gridCol w:w="1977"/>
-        <w:gridCol w:w="1559"/>
-        <w:gridCol w:w="6174"/>
+        <w:gridCol w:w="2122"/>
+        <w:gridCol w:w="1984"/>
+        <w:gridCol w:w="5604"/>
       </w:tblGrid>
       <w:tr>
         <w:tc>
           <w:tcPr>
-            <w:tcW w:w="1977" w:type="dxa"/>
+            <w:tcW w:w="2122" w:type="dxa"/>
             <w:shd w:val="clear" w:color="auto" w:fill="BFBFBF" w:themeFill="background1" w:themeFillShade="BF"/>
           </w:tcPr>
           <w:p>
@@ -860,7 +901,7 @@
         </w:tc>
         <w:tc>
           <w:tcPr>
-            <w:tcW w:w="1559" w:type="dxa"/>
+            <w:tcW w:w="1984" w:type="dxa"/>
             <w:shd w:val="clear" w:color="auto" w:fill="BFBFBF" w:themeFill="background1" w:themeFillShade="BF"/>
           </w:tcPr>
           <w:p>
@@ -886,7 +927,7 @@
         </w:tc>
         <w:tc>
           <w:tcPr>
-            <w:tcW w:w="6174" w:type="dxa"/>
+            <w:tcW w:w="5604" w:type="dxa"/>
             <w:shd w:val="clear" w:color="auto" w:fill="BFBFBF" w:themeFill="background1" w:themeFillShade="BF"/>
           </w:tcPr>
           <w:p>
@@ -914,79 +955,103 @@
       <w:tr>
         <w:tc>
           <w:tcPr>
-            <w:tcW w:w="1977" w:type="dxa"/>
-          </w:tcPr>
-          <w:p>
-            <w:pPr>
-              <w:rPr>
-                <w:rFonts w:asciiTheme="minorHAnsi" w:hAnsiTheme="minorHAnsi"/>
-                <w:sz w:val="22"/>
-                <w:szCs w:val="22"/>
-              </w:rPr>
-            </w:pPr>
-          </w:p>
-        </w:tc>
-        <w:tc>
-          <w:tcPr>
-            <w:tcW w:w="1559" w:type="dxa"/>
-          </w:tcPr>
-          <w:p>
-            <w:pPr>
-              <w:rPr>
-                <w:rFonts w:asciiTheme="minorHAnsi" w:hAnsiTheme="minorHAnsi"/>
-                <w:sz w:val="22"/>
-                <w:szCs w:val="22"/>
-              </w:rPr>
-            </w:pPr>
-          </w:p>
-        </w:tc>
-        <w:tc>
-          <w:tcPr>
-            <w:tcW w:w="6174" w:type="dxa"/>
-          </w:tcPr>
-          <w:p>
-            <w:pPr>
-              <w:rPr>
-                <w:rFonts w:asciiTheme="minorHAnsi" w:hAnsiTheme="minorHAnsi"/>
-                <w:sz w:val="22"/>
-                <w:szCs w:val="22"/>
-              </w:rPr>
-            </w:pPr>
+            <w:tcW w:w="2122" w:type="dxa"/>
+          </w:tcPr>
+          <w:p>
+            <w:pPr>
+              <w:rPr>
+                <w:rFonts w:asciiTheme="minorHAnsi" w:hAnsiTheme="minorHAnsi"/>
+                <w:sz w:val="22"/>
+                <w:szCs w:val="22"/>
+              </w:rPr>
+            </w:pPr>
+            <w:r>
+              <w:rPr>
+                <w:rFonts w:asciiTheme="minorHAnsi" w:hAnsiTheme="minorHAnsi"/>
+                <w:sz w:val="22"/>
+                <w:szCs w:val="22"/>
+              </w:rPr>
+              <w:t>10/09/2014 7:32am</w:t>
+            </w:r>
+          </w:p>
+        </w:tc>
+        <w:tc>
+          <w:tcPr>
+            <w:tcW w:w="1984" w:type="dxa"/>
+          </w:tcPr>
+          <w:p>
+            <w:pPr>
+              <w:rPr>
+                <w:rFonts w:asciiTheme="minorHAnsi" w:hAnsiTheme="minorHAnsi"/>
+                <w:sz w:val="22"/>
+                <w:szCs w:val="22"/>
+              </w:rPr>
+            </w:pPr>
+            <w:r>
+              <w:rPr>
+                <w:rFonts w:asciiTheme="minorHAnsi" w:hAnsiTheme="minorHAnsi"/>
+                <w:sz w:val="22"/>
+                <w:szCs w:val="22"/>
+              </w:rPr>
+              <w:t>Justin McKay</w:t>
+            </w:r>
+          </w:p>
+        </w:tc>
+        <w:tc>
+          <w:tcPr>
+            <w:tcW w:w="5604" w:type="dxa"/>
+          </w:tcPr>
+          <w:p>
+            <w:pPr>
+              <w:rPr>
+                <w:rFonts w:asciiTheme="minorHAnsi" w:hAnsiTheme="minorHAnsi"/>
+                <w:sz w:val="22"/>
+                <w:szCs w:val="22"/>
+              </w:rPr>
+            </w:pPr>
+            <w:r>
+              <w:rPr>
+                <w:rFonts w:asciiTheme="minorHAnsi" w:hAnsiTheme="minorHAnsi"/>
+                <w:sz w:val="22"/>
+                <w:szCs w:val="22"/>
+              </w:rPr>
+              <w:t>Unit test passed confirming existence of bug.</w:t>
+            </w:r>
           </w:p>
         </w:tc>
       </w:tr>
       <w:tr>
         <w:tc>
           <w:tcPr>
-            <w:tcW w:w="1977" w:type="dxa"/>
-          </w:tcPr>
-          <w:p>
-            <w:pPr>
-              <w:rPr>
-                <w:rFonts w:asciiTheme="minorHAnsi" w:hAnsiTheme="minorHAnsi"/>
-                <w:sz w:val="22"/>
-                <w:szCs w:val="22"/>
-              </w:rPr>
-            </w:pPr>
-          </w:p>
-        </w:tc>
-        <w:tc>
-          <w:tcPr>
-            <w:tcW w:w="1559" w:type="dxa"/>
-          </w:tcPr>
-          <w:p>
-            <w:pPr>
-              <w:rPr>
-                <w:rFonts w:asciiTheme="minorHAnsi" w:hAnsiTheme="minorHAnsi"/>
-                <w:sz w:val="22"/>
-                <w:szCs w:val="22"/>
-              </w:rPr>
-            </w:pPr>
-          </w:p>
-        </w:tc>
-        <w:tc>
-          <w:tcPr>
-            <w:tcW w:w="6174" w:type="dxa"/>
+            <w:tcW w:w="2122" w:type="dxa"/>
+          </w:tcPr>
+          <w:p>
+            <w:pPr>
+              <w:rPr>
+                <w:rFonts w:asciiTheme="minorHAnsi" w:hAnsiTheme="minorHAnsi"/>
+                <w:sz w:val="22"/>
+                <w:szCs w:val="22"/>
+              </w:rPr>
+            </w:pPr>
+          </w:p>
+        </w:tc>
+        <w:tc>
+          <w:tcPr>
+            <w:tcW w:w="1984" w:type="dxa"/>
+          </w:tcPr>
+          <w:p>
+            <w:pPr>
+              <w:rPr>
+                <w:rFonts w:asciiTheme="minorHAnsi" w:hAnsiTheme="minorHAnsi"/>
+                <w:sz w:val="22"/>
+                <w:szCs w:val="22"/>
+              </w:rPr>
+            </w:pPr>
+          </w:p>
+        </w:tc>
+        <w:tc>
+          <w:tcPr>
+            <w:tcW w:w="5604" w:type="dxa"/>
           </w:tcPr>
           <w:p>
             <w:pPr>
@@ -2331,7 +2396,6 @@
   <w:style w:type="character" w:default="1" w:styleId="DefaultParagraphFont">
     <w:name w:val="Default Paragraph Font"/>
     <w:uiPriority w:val="1"/>
-    <w:semiHidden/>
     <w:unhideWhenUsed/>
   </w:style>
   <w:style w:type="table" w:default="1" w:styleId="TableNormal">

</xml_diff>

<commit_message>
Added unit test specification for 'UAT001  -  Test _Game_Does_Actually_Pay_Out_At_Correct_Level' to the Unit Test Specifications document.
</commit_message>
<xml_diff>
--- a/Assignment 2/Test Documentation/Unit Test Specifications.docx
+++ b/Assignment 2/Test Documentation/Unit Test Specifications.docx
@@ -155,11 +155,22 @@
         <w:t xml:space="preserve">UAT001 – </w:t>
       </w:r>
       <w:r>
-        <w:t>Bug_</w:t>
-      </w:r>
-      <w:r>
-        <w:t>Test_Game_Does_Not_Pay_Out_At_Correct_Level</w:t>
-      </w:r>
+        <w:t xml:space="preserve">Test </w:t>
+      </w:r>
+      <w:r>
+        <w:t>_</w:t>
+      </w:r>
+      <w:proofErr w:type="spellStart"/>
+      <w:r>
+        <w:t>Game_Does_</w:t>
+      </w:r>
+      <w:r>
+        <w:t>Actually</w:t>
+      </w:r>
+      <w:r>
+        <w:t>_Pay_Out_At_Correct_Level</w:t>
+      </w:r>
+      <w:proofErr w:type="spellEnd"/>
     </w:p>
     <w:p>
       <w:r>
@@ -170,7 +181,25 @@
       </w:r>
       <w:r>
         <w:br/>
-        <w:t>This test will replicate the conditions required to reproduce the bug that the game does not pay out at the correct level.</w:t>
+        <w:t xml:space="preserve">This test will </w:t>
+      </w:r>
+      <w:r>
+        <w:t>show</w:t>
+      </w:r>
+      <w:r>
+        <w:t xml:space="preserve"> that the game does </w:t>
+      </w:r>
+      <w:r>
+        <w:t>actually pay</w:t>
+      </w:r>
+      <w:r>
+        <w:t xml:space="preserve"> out at the correct level</w:t>
+      </w:r>
+      <w:r>
+        <w:t xml:space="preserve"> and that no bug is present</w:t>
+      </w:r>
+      <w:r>
+        <w:t>.</w:t>
       </w:r>
       <w:r>
         <w:t xml:space="preserve"> </w:t>
@@ -189,6 +218,13 @@
         </w:rPr>
         <w:br/>
       </w:r>
+      <w:r>
+        <w:t>Player object is valid</w:t>
+      </w:r>
+      <w:r>
+        <w:br/>
+        <w:t>Player object has at least a balance of the bet being taken</w:t>
+      </w:r>
     </w:p>
     <w:p>
       <w:r>
@@ -203,6 +239,23 @@
         </w:rPr>
         <w:br/>
       </w:r>
+      <w:proofErr w:type="spellStart"/>
+      <w:r>
+        <w:rPr>
+          <w:i/>
+        </w:rPr>
+        <w:t>Player.Balance</w:t>
+      </w:r>
+      <w:proofErr w:type="spellEnd"/>
+      <w:r>
+        <w:rPr>
+          <w:i/>
+        </w:rPr>
+        <w:t xml:space="preserve"> </w:t>
+      </w:r>
+      <w:r>
+        <w:t>will reflect the balance of the user prior to taking the bet having matched one dice in a game.</w:t>
+      </w:r>
     </w:p>
     <w:p>
       <w:r>
@@ -217,19 +270,27 @@
         </w:rPr>
         <w:br/>
       </w:r>
-    </w:p>
-    <w:p>
-      <w:pPr>
-        <w:pStyle w:val="Subtitle"/>
-      </w:pPr>
-      <w:r>
-        <w:t>Note: This test will fail once the bug has been corrected.</w:t>
+      <w:r>
+        <w:t xml:space="preserve">Create a new Player object, with the initial balance of double the bet being taken. For instance, a player object with </w:t>
+      </w:r>
+      <w:proofErr w:type="spellStart"/>
+      <w:r>
+        <w:rPr>
+          <w:i/>
+        </w:rPr>
+        <w:t>minimumBalance</w:t>
+      </w:r>
+      <w:proofErr w:type="spellEnd"/>
+      <w:r>
+        <w:t xml:space="preserve"> of 10;</w:t>
       </w:r>
     </w:p>
     <w:p>
       <w:pPr>
         <w:pStyle w:val="Heading3"/>
       </w:pPr>
+      <w:bookmarkStart w:id="0" w:name="_GoBack"/>
+      <w:bookmarkEnd w:id="0"/>
       <w:r>
         <w:t>Test Results</w:t>
       </w:r>
@@ -417,12 +478,39 @@
     <w:p/>
     <w:p/>
     <w:p>
+      <w:r>
+        <w:br w:type="page"/>
+      </w:r>
+    </w:p>
+    <w:p>
       <w:pPr>
         <w:pStyle w:val="Heading2"/>
       </w:pPr>
       <w:r>
-        <w:t>UAT002 – Resolve_Test_Game_Now_Pays_Out_At_Correct_Level</w:t>
-      </w:r>
+        <w:lastRenderedPageBreak/>
+        <w:t>BUG002 – Player cannot reach betting limit</w:t>
+      </w:r>
+    </w:p>
+    <w:p>
+      <w:r>
+        <w:t>Limit set to 0, but game ends with player still with 5 (dollars) remaining.</w:t>
+      </w:r>
+    </w:p>
+    <w:p>
+      <w:pPr>
+        <w:pStyle w:val="Heading2"/>
+      </w:pPr>
+      <w:r>
+        <w:t xml:space="preserve">UAT003 – </w:t>
+      </w:r>
+      <w:proofErr w:type="spellStart"/>
+      <w:r>
+        <w:t>Bug_</w:t>
+      </w:r>
+      <w:r>
+        <w:t>Test_Player_Cannot_Reach_Betting_Limit</w:t>
+      </w:r>
+      <w:proofErr w:type="spellEnd"/>
     </w:p>
     <w:p>
       <w:r>
@@ -433,11 +521,63 @@
       </w:r>
       <w:r>
         <w:br/>
-        <w:t>This test will confirm that the reported bug BUG001 has been resolved.</w:t>
+        <w:t>This test will replicate the conditions required to reproduce the bug that the player cannot reach the betting limit.</w:t>
       </w:r>
       <w:r>
         <w:t xml:space="preserve"> </w:t>
       </w:r>
+      <w:r>
+        <w:rPr>
+          <w:i/>
+        </w:rPr>
+        <w:t>This test will pass while the bug exists.</w:t>
+      </w:r>
+      <w:r>
+        <w:rPr>
+          <w:i/>
+        </w:rPr>
+        <w:t xml:space="preserve"> </w:t>
+      </w:r>
+      <w:r>
+        <w:t xml:space="preserve">This test will create the Player object with an initial balance of 5. The test will then call the </w:t>
+      </w:r>
+      <w:proofErr w:type="spellStart"/>
+      <w:proofErr w:type="gramStart"/>
+      <w:r>
+        <w:rPr>
+          <w:i/>
+        </w:rPr>
+        <w:t>Player.balanceExceedsLimitBy</w:t>
+      </w:r>
+      <w:proofErr w:type="spellEnd"/>
+      <w:r>
+        <w:rPr>
+          <w:i/>
+        </w:rPr>
+        <w:t>(</w:t>
+      </w:r>
+      <w:proofErr w:type="gramEnd"/>
+      <w:r>
+        <w:rPr>
+          <w:i/>
+        </w:rPr>
+        <w:t>)</w:t>
+      </w:r>
+      <w:r>
+        <w:t xml:space="preserve"> method to prove that the bug exists as this method will return </w:t>
+      </w:r>
+      <w:r>
+        <w:t>false</w:t>
+      </w:r>
+      <w:r>
+        <w:t xml:space="preserve"> when it should return </w:t>
+      </w:r>
+      <w:r>
+        <w:t>true</w:t>
+      </w:r>
+      <w:r>
+        <w:t>.</w:t>
+      </w:r>
     </w:p>
     <w:p>
       <w:r>
@@ -452,6 +592,13 @@
         </w:rPr>
         <w:br/>
       </w:r>
+      <w:r>
+        <w:t>Player object is valid</w:t>
+      </w:r>
+      <w:r>
+        <w:br/>
+        <w:t>Player object has at least a balance of the bet being taken.</w:t>
+      </w:r>
     </w:p>
     <w:p>
       <w:r>
@@ -466,6 +613,31 @@
         </w:rPr>
         <w:br/>
       </w:r>
+      <w:proofErr w:type="spellStart"/>
+      <w:proofErr w:type="gramStart"/>
+      <w:r>
+        <w:rPr>
+          <w:i/>
+        </w:rPr>
+        <w:t>Player.balanceExceedsLimitBy</w:t>
+      </w:r>
+      <w:proofErr w:type="spellEnd"/>
+      <w:r>
+        <w:rPr>
+          <w:i/>
+        </w:rPr>
+        <w:t>(</w:t>
+      </w:r>
+      <w:proofErr w:type="gramEnd"/>
+      <w:r>
+        <w:rPr>
+          <w:i/>
+        </w:rPr>
+        <w:t xml:space="preserve">) </w:t>
+      </w:r>
+      <w:r>
+        <w:t>method will return false.</w:t>
+      </w:r>
     </w:p>
     <w:p>
       <w:r>
@@ -479,6 +651,764 @@
           <w:b/>
         </w:rPr>
         <w:br/>
+      </w:r>
+      <w:r>
+        <w:t xml:space="preserve">Create a new Player object, with the initial balance of the bet being taken. For instance, a player object with </w:t>
+      </w:r>
+      <w:proofErr w:type="spellStart"/>
+      <w:r>
+        <w:rPr>
+          <w:i/>
+        </w:rPr>
+        <w:t>minimumBalance</w:t>
+      </w:r>
+      <w:proofErr w:type="spellEnd"/>
+      <w:r>
+        <w:t xml:space="preserve"> of 5; Attempt to take a bet of 5.</w:t>
+      </w:r>
+    </w:p>
+    <w:p>
+      <w:pPr>
+        <w:pStyle w:val="Subtitle"/>
+      </w:pPr>
+      <w:r>
+        <w:t>Note: This test will fail once the bug has been corrected.</w:t>
+      </w:r>
+    </w:p>
+    <w:p>
+      <w:pPr>
+        <w:pStyle w:val="Heading3"/>
+      </w:pPr>
+      <w:r>
+        <w:t>Test Results</w:t>
+      </w:r>
+    </w:p>
+    <w:tbl>
+      <w:tblPr>
+        <w:tblStyle w:val="TableGrid"/>
+        <w:tblW w:w="9710" w:type="dxa"/>
+        <w:tblLook w:val="0020" w:firstRow="1" w:lastRow="0" w:firstColumn="0" w:lastColumn="0" w:noHBand="0" w:noVBand="0"/>
+      </w:tblPr>
+      <w:tblGrid>
+        <w:gridCol w:w="2122"/>
+        <w:gridCol w:w="1984"/>
+        <w:gridCol w:w="5604"/>
+      </w:tblGrid>
+      <w:tr>
+        <w:tc>
+          <w:tcPr>
+            <w:tcW w:w="2122" w:type="dxa"/>
+            <w:shd w:val="clear" w:color="auto" w:fill="BFBFBF" w:themeFill="background1" w:themeFillShade="BF"/>
+          </w:tcPr>
+          <w:p>
+            <w:pPr>
+              <w:jc w:val="center"/>
+              <w:rPr>
+                <w:rFonts w:asciiTheme="minorHAnsi" w:hAnsiTheme="minorHAnsi"/>
+                <w:b/>
+                <w:sz w:val="22"/>
+                <w:szCs w:val="22"/>
+              </w:rPr>
+            </w:pPr>
+            <w:r>
+              <w:rPr>
+                <w:rFonts w:asciiTheme="minorHAnsi" w:hAnsiTheme="minorHAnsi"/>
+                <w:b/>
+                <w:sz w:val="22"/>
+                <w:szCs w:val="22"/>
+              </w:rPr>
+              <w:t>Date/Time</w:t>
+            </w:r>
+          </w:p>
+        </w:tc>
+        <w:tc>
+          <w:tcPr>
+            <w:tcW w:w="1984" w:type="dxa"/>
+            <w:shd w:val="clear" w:color="auto" w:fill="BFBFBF" w:themeFill="background1" w:themeFillShade="BF"/>
+          </w:tcPr>
+          <w:p>
+            <w:pPr>
+              <w:jc w:val="center"/>
+              <w:rPr>
+                <w:rFonts w:asciiTheme="minorHAnsi" w:hAnsiTheme="minorHAnsi"/>
+                <w:b/>
+                <w:sz w:val="22"/>
+                <w:szCs w:val="22"/>
+              </w:rPr>
+            </w:pPr>
+            <w:r>
+              <w:rPr>
+                <w:rFonts w:asciiTheme="minorHAnsi" w:hAnsiTheme="minorHAnsi"/>
+                <w:b/>
+                <w:sz w:val="22"/>
+                <w:szCs w:val="22"/>
+              </w:rPr>
+              <w:t>Tester</w:t>
+            </w:r>
+          </w:p>
+        </w:tc>
+        <w:tc>
+          <w:tcPr>
+            <w:tcW w:w="5604" w:type="dxa"/>
+            <w:shd w:val="clear" w:color="auto" w:fill="BFBFBF" w:themeFill="background1" w:themeFillShade="BF"/>
+          </w:tcPr>
+          <w:p>
+            <w:pPr>
+              <w:jc w:val="center"/>
+              <w:rPr>
+                <w:rFonts w:asciiTheme="minorHAnsi" w:hAnsiTheme="minorHAnsi"/>
+                <w:b/>
+                <w:sz w:val="22"/>
+                <w:szCs w:val="22"/>
+              </w:rPr>
+            </w:pPr>
+            <w:r>
+              <w:rPr>
+                <w:rFonts w:asciiTheme="minorHAnsi" w:hAnsiTheme="minorHAnsi"/>
+                <w:b/>
+                <w:sz w:val="22"/>
+                <w:szCs w:val="22"/>
+              </w:rPr>
+              <w:t>Status</w:t>
+            </w:r>
+          </w:p>
+        </w:tc>
+      </w:tr>
+      <w:tr>
+        <w:tc>
+          <w:tcPr>
+            <w:tcW w:w="2122" w:type="dxa"/>
+          </w:tcPr>
+          <w:p>
+            <w:pPr>
+              <w:rPr>
+                <w:rFonts w:asciiTheme="minorHAnsi" w:hAnsiTheme="minorHAnsi"/>
+                <w:sz w:val="22"/>
+                <w:szCs w:val="22"/>
+              </w:rPr>
+            </w:pPr>
+            <w:r>
+              <w:rPr>
+                <w:rFonts w:asciiTheme="minorHAnsi" w:hAnsiTheme="minorHAnsi"/>
+                <w:sz w:val="22"/>
+                <w:szCs w:val="22"/>
+              </w:rPr>
+              <w:t>10/09/2014 7:32am</w:t>
+            </w:r>
+          </w:p>
+        </w:tc>
+        <w:tc>
+          <w:tcPr>
+            <w:tcW w:w="1984" w:type="dxa"/>
+          </w:tcPr>
+          <w:p>
+            <w:pPr>
+              <w:rPr>
+                <w:rFonts w:asciiTheme="minorHAnsi" w:hAnsiTheme="minorHAnsi"/>
+                <w:sz w:val="22"/>
+                <w:szCs w:val="22"/>
+              </w:rPr>
+            </w:pPr>
+            <w:r>
+              <w:rPr>
+                <w:rFonts w:asciiTheme="minorHAnsi" w:hAnsiTheme="minorHAnsi"/>
+                <w:sz w:val="22"/>
+                <w:szCs w:val="22"/>
+              </w:rPr>
+              <w:t>Justin McKay</w:t>
+            </w:r>
+          </w:p>
+        </w:tc>
+        <w:tc>
+          <w:tcPr>
+            <w:tcW w:w="5604" w:type="dxa"/>
+          </w:tcPr>
+          <w:p>
+            <w:pPr>
+              <w:rPr>
+                <w:rFonts w:asciiTheme="minorHAnsi" w:hAnsiTheme="minorHAnsi"/>
+                <w:sz w:val="22"/>
+                <w:szCs w:val="22"/>
+              </w:rPr>
+            </w:pPr>
+            <w:r>
+              <w:rPr>
+                <w:rFonts w:asciiTheme="minorHAnsi" w:hAnsiTheme="minorHAnsi"/>
+                <w:sz w:val="22"/>
+                <w:szCs w:val="22"/>
+              </w:rPr>
+              <w:t>Unit test passed confirming existence of bug.</w:t>
+            </w:r>
+          </w:p>
+        </w:tc>
+      </w:tr>
+      <w:tr>
+        <w:tc>
+          <w:tcPr>
+            <w:tcW w:w="2122" w:type="dxa"/>
+          </w:tcPr>
+          <w:p>
+            <w:pPr>
+              <w:rPr>
+                <w:rFonts w:asciiTheme="minorHAnsi" w:hAnsiTheme="minorHAnsi"/>
+                <w:sz w:val="22"/>
+                <w:szCs w:val="22"/>
+              </w:rPr>
+            </w:pPr>
+            <w:r>
+              <w:rPr>
+                <w:rFonts w:asciiTheme="minorHAnsi" w:hAnsiTheme="minorHAnsi"/>
+                <w:sz w:val="22"/>
+                <w:szCs w:val="22"/>
+              </w:rPr>
+              <w:t>10/09/2014 7:46am</w:t>
+            </w:r>
+          </w:p>
+        </w:tc>
+        <w:tc>
+          <w:tcPr>
+            <w:tcW w:w="1984" w:type="dxa"/>
+          </w:tcPr>
+          <w:p>
+            <w:pPr>
+              <w:rPr>
+                <w:rFonts w:asciiTheme="minorHAnsi" w:hAnsiTheme="minorHAnsi"/>
+                <w:sz w:val="22"/>
+                <w:szCs w:val="22"/>
+              </w:rPr>
+            </w:pPr>
+            <w:r>
+              <w:rPr>
+                <w:rFonts w:asciiTheme="minorHAnsi" w:hAnsiTheme="minorHAnsi"/>
+                <w:sz w:val="22"/>
+                <w:szCs w:val="22"/>
+              </w:rPr>
+              <w:t>Justin McKay</w:t>
+            </w:r>
+          </w:p>
+        </w:tc>
+        <w:tc>
+          <w:tcPr>
+            <w:tcW w:w="5604" w:type="dxa"/>
+          </w:tcPr>
+          <w:p>
+            <w:pPr>
+              <w:rPr>
+                <w:rFonts w:asciiTheme="minorHAnsi" w:hAnsiTheme="minorHAnsi"/>
+                <w:sz w:val="22"/>
+                <w:szCs w:val="22"/>
+              </w:rPr>
+            </w:pPr>
+            <w:r>
+              <w:rPr>
+                <w:rFonts w:asciiTheme="minorHAnsi" w:hAnsiTheme="minorHAnsi"/>
+                <w:sz w:val="22"/>
+                <w:szCs w:val="22"/>
+              </w:rPr>
+              <w:t>Unit test failed confirming bug has been resolved.</w:t>
+            </w:r>
+          </w:p>
+        </w:tc>
+      </w:tr>
+    </w:tbl>
+    <w:p/>
+    <w:p/>
+    <w:p>
+      <w:pPr>
+        <w:pStyle w:val="Heading2"/>
+      </w:pPr>
+      <w:r>
+        <w:t xml:space="preserve">UAT004 – </w:t>
+      </w:r>
+      <w:proofErr w:type="spellStart"/>
+      <w:r>
+        <w:t>Resolve_Test_Player_Can_Now_Reach_Betting_Limit</w:t>
+      </w:r>
+      <w:proofErr w:type="spellEnd"/>
+    </w:p>
+    <w:p>
+      <w:r>
+        <w:rPr>
+          <w:b/>
+        </w:rPr>
+        <w:t xml:space="preserve">Purpose: </w:t>
+      </w:r>
+      <w:r>
+        <w:br/>
+        <w:t>This test will confirm that the reported bug BUG00</w:t>
+      </w:r>
+      <w:r>
+        <w:t>2</w:t>
+      </w:r>
+      <w:r>
+        <w:t xml:space="preserve"> has been resolved.</w:t>
+      </w:r>
+      <w:r>
+        <w:t xml:space="preserve"> </w:t>
+      </w:r>
+      <w:r>
+        <w:t xml:space="preserve">This test will create the Player object with an initial balance of 5. The test will then call the </w:t>
+      </w:r>
+      <w:proofErr w:type="spellStart"/>
+      <w:proofErr w:type="gramStart"/>
+      <w:r>
+        <w:rPr>
+          <w:i/>
+        </w:rPr>
+        <w:t>Player.balanceExceedsLimitBy</w:t>
+      </w:r>
+      <w:proofErr w:type="spellEnd"/>
+      <w:r>
+        <w:rPr>
+          <w:i/>
+        </w:rPr>
+        <w:t>(</w:t>
+      </w:r>
+      <w:proofErr w:type="gramEnd"/>
+      <w:r>
+        <w:rPr>
+          <w:i/>
+        </w:rPr>
+        <w:t>)</w:t>
+      </w:r>
+      <w:r>
+        <w:t xml:space="preserve"> method to prove that the bug has been resolved as this method will now return true.</w:t>
+      </w:r>
+    </w:p>
+    <w:p>
+      <w:r>
+        <w:rPr>
+          <w:b/>
+        </w:rPr>
+        <w:t xml:space="preserve">Pre-conditions: </w:t>
+      </w:r>
+      <w:r>
+        <w:rPr>
+          <w:b/>
+        </w:rPr>
+        <w:br/>
+      </w:r>
+      <w:r>
+        <w:t>Player object is valid</w:t>
+      </w:r>
+      <w:r>
+        <w:br/>
+        <w:t>Player object has at least a balance of the bet being taken.</w:t>
+      </w:r>
+    </w:p>
+    <w:p>
+      <w:r>
+        <w:rPr>
+          <w:b/>
+        </w:rPr>
+        <w:t>Post-conditions:</w:t>
+      </w:r>
+      <w:r>
+        <w:rPr>
+          <w:b/>
+        </w:rPr>
+        <w:br/>
+      </w:r>
+      <w:proofErr w:type="spellStart"/>
+      <w:proofErr w:type="gramStart"/>
+      <w:r>
+        <w:rPr>
+          <w:i/>
+        </w:rPr>
+        <w:t>Player.balanceExceedsLimitBy</w:t>
+      </w:r>
+      <w:proofErr w:type="spellEnd"/>
+      <w:r>
+        <w:rPr>
+          <w:i/>
+        </w:rPr>
+        <w:t>(</w:t>
+      </w:r>
+      <w:proofErr w:type="gramEnd"/>
+      <w:r>
+        <w:rPr>
+          <w:i/>
+        </w:rPr>
+        <w:t xml:space="preserve">) </w:t>
+      </w:r>
+      <w:r>
+        <w:t>method will return false.</w:t>
+      </w:r>
+    </w:p>
+    <w:p>
+      <w:r>
+        <w:rPr>
+          <w:b/>
+        </w:rPr>
+        <w:t xml:space="preserve">Data required: </w:t>
+      </w:r>
+      <w:r>
+        <w:rPr>
+          <w:b/>
+        </w:rPr>
+        <w:br/>
+      </w:r>
+      <w:r>
+        <w:t xml:space="preserve">Create a new Player object, with the initial balance of the bet being taken. For instance, a player object with </w:t>
+      </w:r>
+      <w:proofErr w:type="spellStart"/>
+      <w:r>
+        <w:rPr>
+          <w:i/>
+        </w:rPr>
+        <w:t>minimumBalance</w:t>
+      </w:r>
+      <w:proofErr w:type="spellEnd"/>
+      <w:r>
+        <w:t xml:space="preserve"> of 5; Attempt to take a bet of 5.</w:t>
+      </w:r>
+    </w:p>
+    <w:p>
+      <w:pPr>
+        <w:pStyle w:val="Heading3"/>
+      </w:pPr>
+      <w:r>
+        <w:t>Test Results</w:t>
+      </w:r>
+    </w:p>
+    <w:tbl>
+      <w:tblPr>
+        <w:tblStyle w:val="TableGrid"/>
+        <w:tblW w:w="9710" w:type="dxa"/>
+        <w:tblLook w:val="0020" w:firstRow="1" w:lastRow="0" w:firstColumn="0" w:lastColumn="0" w:noHBand="0" w:noVBand="0"/>
+      </w:tblPr>
+      <w:tblGrid>
+        <w:gridCol w:w="2122"/>
+        <w:gridCol w:w="1984"/>
+        <w:gridCol w:w="5604"/>
+      </w:tblGrid>
+      <w:tr>
+        <w:tc>
+          <w:tcPr>
+            <w:tcW w:w="2122" w:type="dxa"/>
+            <w:shd w:val="clear" w:color="auto" w:fill="BFBFBF" w:themeFill="background1" w:themeFillShade="BF"/>
+          </w:tcPr>
+          <w:p>
+            <w:pPr>
+              <w:jc w:val="center"/>
+              <w:rPr>
+                <w:rFonts w:asciiTheme="minorHAnsi" w:hAnsiTheme="minorHAnsi"/>
+                <w:b/>
+                <w:sz w:val="22"/>
+                <w:szCs w:val="22"/>
+              </w:rPr>
+            </w:pPr>
+            <w:r>
+              <w:rPr>
+                <w:rFonts w:asciiTheme="minorHAnsi" w:hAnsiTheme="minorHAnsi"/>
+                <w:b/>
+                <w:sz w:val="22"/>
+                <w:szCs w:val="22"/>
+              </w:rPr>
+              <w:t>Date/Time</w:t>
+            </w:r>
+          </w:p>
+        </w:tc>
+        <w:tc>
+          <w:tcPr>
+            <w:tcW w:w="1984" w:type="dxa"/>
+            <w:shd w:val="clear" w:color="auto" w:fill="BFBFBF" w:themeFill="background1" w:themeFillShade="BF"/>
+          </w:tcPr>
+          <w:p>
+            <w:pPr>
+              <w:jc w:val="center"/>
+              <w:rPr>
+                <w:rFonts w:asciiTheme="minorHAnsi" w:hAnsiTheme="minorHAnsi"/>
+                <w:b/>
+                <w:sz w:val="22"/>
+                <w:szCs w:val="22"/>
+              </w:rPr>
+            </w:pPr>
+            <w:r>
+              <w:rPr>
+                <w:rFonts w:asciiTheme="minorHAnsi" w:hAnsiTheme="minorHAnsi"/>
+                <w:b/>
+                <w:sz w:val="22"/>
+                <w:szCs w:val="22"/>
+              </w:rPr>
+              <w:t>Tester</w:t>
+            </w:r>
+          </w:p>
+        </w:tc>
+        <w:tc>
+          <w:tcPr>
+            <w:tcW w:w="5604" w:type="dxa"/>
+            <w:shd w:val="clear" w:color="auto" w:fill="BFBFBF" w:themeFill="background1" w:themeFillShade="BF"/>
+          </w:tcPr>
+          <w:p>
+            <w:pPr>
+              <w:jc w:val="center"/>
+              <w:rPr>
+                <w:rFonts w:asciiTheme="minorHAnsi" w:hAnsiTheme="minorHAnsi"/>
+                <w:b/>
+                <w:sz w:val="22"/>
+                <w:szCs w:val="22"/>
+              </w:rPr>
+            </w:pPr>
+            <w:r>
+              <w:rPr>
+                <w:rFonts w:asciiTheme="minorHAnsi" w:hAnsiTheme="minorHAnsi"/>
+                <w:b/>
+                <w:sz w:val="22"/>
+                <w:szCs w:val="22"/>
+              </w:rPr>
+              <w:t>Status</w:t>
+            </w:r>
+          </w:p>
+        </w:tc>
+      </w:tr>
+      <w:tr>
+        <w:tc>
+          <w:tcPr>
+            <w:tcW w:w="2122" w:type="dxa"/>
+          </w:tcPr>
+          <w:p>
+            <w:pPr>
+              <w:rPr>
+                <w:rFonts w:asciiTheme="minorHAnsi" w:hAnsiTheme="minorHAnsi"/>
+                <w:sz w:val="22"/>
+                <w:szCs w:val="22"/>
+              </w:rPr>
+            </w:pPr>
+            <w:r>
+              <w:rPr>
+                <w:rFonts w:asciiTheme="minorHAnsi" w:hAnsiTheme="minorHAnsi"/>
+                <w:sz w:val="22"/>
+                <w:szCs w:val="22"/>
+              </w:rPr>
+              <w:t>10/09/2014 7:46am</w:t>
+            </w:r>
+          </w:p>
+        </w:tc>
+        <w:tc>
+          <w:tcPr>
+            <w:tcW w:w="1984" w:type="dxa"/>
+          </w:tcPr>
+          <w:p>
+            <w:pPr>
+              <w:rPr>
+                <w:rFonts w:asciiTheme="minorHAnsi" w:hAnsiTheme="minorHAnsi"/>
+                <w:sz w:val="22"/>
+                <w:szCs w:val="22"/>
+              </w:rPr>
+            </w:pPr>
+            <w:r>
+              <w:rPr>
+                <w:rFonts w:asciiTheme="minorHAnsi" w:hAnsiTheme="minorHAnsi"/>
+                <w:sz w:val="22"/>
+                <w:szCs w:val="22"/>
+              </w:rPr>
+              <w:t>Justin McKay</w:t>
+            </w:r>
+          </w:p>
+        </w:tc>
+        <w:tc>
+          <w:tcPr>
+            <w:tcW w:w="5604" w:type="dxa"/>
+          </w:tcPr>
+          <w:p>
+            <w:pPr>
+              <w:rPr>
+                <w:rFonts w:asciiTheme="minorHAnsi" w:hAnsiTheme="minorHAnsi"/>
+                <w:sz w:val="22"/>
+                <w:szCs w:val="22"/>
+              </w:rPr>
+            </w:pPr>
+            <w:r>
+              <w:rPr>
+                <w:rFonts w:asciiTheme="minorHAnsi" w:hAnsiTheme="minorHAnsi"/>
+                <w:sz w:val="22"/>
+                <w:szCs w:val="22"/>
+              </w:rPr>
+              <w:t>Unit test passed confirming bug has been resolved.</w:t>
+            </w:r>
+          </w:p>
+        </w:tc>
+      </w:tr>
+      <w:tr>
+        <w:tc>
+          <w:tcPr>
+            <w:tcW w:w="2122" w:type="dxa"/>
+          </w:tcPr>
+          <w:p>
+            <w:pPr>
+              <w:rPr>
+                <w:rFonts w:asciiTheme="minorHAnsi" w:hAnsiTheme="minorHAnsi"/>
+                <w:sz w:val="22"/>
+                <w:szCs w:val="22"/>
+              </w:rPr>
+            </w:pPr>
+          </w:p>
+        </w:tc>
+        <w:tc>
+          <w:tcPr>
+            <w:tcW w:w="1984" w:type="dxa"/>
+          </w:tcPr>
+          <w:p>
+            <w:pPr>
+              <w:rPr>
+                <w:rFonts w:asciiTheme="minorHAnsi" w:hAnsiTheme="minorHAnsi"/>
+                <w:sz w:val="22"/>
+                <w:szCs w:val="22"/>
+              </w:rPr>
+            </w:pPr>
+          </w:p>
+        </w:tc>
+        <w:tc>
+          <w:tcPr>
+            <w:tcW w:w="5604" w:type="dxa"/>
+          </w:tcPr>
+          <w:p>
+            <w:pPr>
+              <w:rPr>
+                <w:rFonts w:asciiTheme="minorHAnsi" w:hAnsiTheme="minorHAnsi"/>
+                <w:sz w:val="22"/>
+                <w:szCs w:val="22"/>
+              </w:rPr>
+            </w:pPr>
+          </w:p>
+        </w:tc>
+      </w:tr>
+    </w:tbl>
+    <w:p/>
+    <w:p>
+      <w:r>
+        <w:lastRenderedPageBreak/>
+        <w:br w:type="page"/>
+      </w:r>
+    </w:p>
+    <w:p>
+      <w:pPr>
+        <w:pStyle w:val="Heading2"/>
+      </w:pPr>
+      <w:r>
+        <w:lastRenderedPageBreak/>
+        <w:t>BUG00</w:t>
+      </w:r>
+      <w:r>
+        <w:t>3</w:t>
+      </w:r>
+      <w:r>
+        <w:t xml:space="preserve"> – </w:t>
+      </w:r>
+      <w:r>
+        <w:t>Odds in game do not appear to be correct</w:t>
+      </w:r>
+    </w:p>
+    <w:p>
+      <w:r>
+        <w:t>Crown and Anchor games have an approximate 8%</w:t>
+      </w:r>
+      <w:r>
+        <w:t xml:space="preserve"> bias to the house. So the </w:t>
+      </w:r>
+      <w:proofErr w:type="gramStart"/>
+      <w:r>
+        <w:t>win:</w:t>
+      </w:r>
+      <w:proofErr w:type="gramEnd"/>
+      <w:r>
+        <w:t>(</w:t>
+      </w:r>
+      <w:proofErr w:type="spellStart"/>
+      <w:r>
+        <w:t>win+lose</w:t>
+      </w:r>
+      <w:proofErr w:type="spellEnd"/>
+      <w:r>
+        <w:t>) ratio should approximately equal 0.42. This</w:t>
+      </w:r>
+      <w:r>
+        <w:t xml:space="preserve"> does not appear to be the case</w:t>
+      </w:r>
+      <w:r>
+        <w:t>.</w:t>
+      </w:r>
+    </w:p>
+    <w:p>
+      <w:pPr>
+        <w:pStyle w:val="Heading2"/>
+      </w:pPr>
+      <w:r>
+        <w:t xml:space="preserve">UAT005 – </w:t>
+      </w:r>
+      <w:proofErr w:type="spellStart"/>
+      <w:r>
+        <w:t>Bug_</w:t>
+      </w:r>
+      <w:r>
+        <w:t>Test_Odds_In_Game_Do_Not_Appear_To_Be_Correct</w:t>
+      </w:r>
+      <w:proofErr w:type="spellEnd"/>
+    </w:p>
+    <w:p>
+      <w:r>
+        <w:rPr>
+          <w:b/>
+        </w:rPr>
+        <w:t xml:space="preserve">Purpose: </w:t>
+      </w:r>
+      <w:r>
+        <w:br/>
+        <w:t xml:space="preserve">This test will replicate the conditions required to reproduce the bug that the </w:t>
+      </w:r>
+      <w:r>
+        <w:t>odds in the game do not appear to be correct.</w:t>
+      </w:r>
+    </w:p>
+    <w:p>
+      <w:r>
+        <w:rPr>
+          <w:b/>
+        </w:rPr>
+        <w:t xml:space="preserve">Pre-conditions: </w:t>
+      </w:r>
+      <w:r>
+        <w:rPr>
+          <w:b/>
+        </w:rPr>
+        <w:br/>
+      </w:r>
+    </w:p>
+    <w:p>
+      <w:r>
+        <w:rPr>
+          <w:b/>
+        </w:rPr>
+        <w:t>Post-conditions:</w:t>
+      </w:r>
+      <w:r>
+        <w:rPr>
+          <w:b/>
+        </w:rPr>
+        <w:br/>
+      </w:r>
+    </w:p>
+    <w:p>
+      <w:r>
+        <w:rPr>
+          <w:b/>
+        </w:rPr>
+        <w:t xml:space="preserve">Data required: </w:t>
+      </w:r>
+      <w:r>
+        <w:rPr>
+          <w:b/>
+        </w:rPr>
+        <w:br/>
+      </w:r>
+    </w:p>
+    <w:p>
+      <w:pPr>
+        <w:pStyle w:val="Subtitle"/>
+      </w:pPr>
+      <w:r>
+        <w:t>Note: This test will fail once the bug has been corrected.</w:t>
       </w:r>
     </w:p>
     <w:p>
@@ -672,1069 +1602,17 @@
     <w:p/>
     <w:p/>
     <w:p>
-      <w:r>
-        <w:br w:type="page"/>
-      </w:r>
-    </w:p>
-    <w:p>
       <w:pPr>
         <w:pStyle w:val="Heading2"/>
       </w:pPr>
       <w:r>
-        <w:lastRenderedPageBreak/>
-        <w:t>BUG002 – Player cannot reach betting limit</w:t>
-      </w:r>
-    </w:p>
-    <w:p>
-      <w:r>
-        <w:t>Limit set to 0, but game ends with player still with 5 (dollars) remaining.</w:t>
-      </w:r>
-    </w:p>
-    <w:p>
-      <w:pPr>
-        <w:pStyle w:val="Heading2"/>
-      </w:pPr>
-      <w:r>
-        <w:t xml:space="preserve">UAT003 – </w:t>
-      </w:r>
-      <w:r>
-        <w:t>Bug_</w:t>
-      </w:r>
-      <w:r>
-        <w:t>Test_Player_Cannot_Reach_Betting_Limit</w:t>
-      </w:r>
-    </w:p>
-    <w:p>
-      <w:r>
-        <w:rPr>
-          <w:b/>
-        </w:rPr>
-        <w:t xml:space="preserve">Purpose: </w:t>
-      </w:r>
-      <w:r>
-        <w:br/>
-        <w:t>This test will replicate the conditions required to reproduce the bug that the player cannot reach the betting limit.</w:t>
-      </w:r>
-      <w:r>
-        <w:t xml:space="preserve"> </w:t>
-      </w:r>
-      <w:r>
-        <w:rPr>
-          <w:i/>
-        </w:rPr>
-        <w:t>This test will pass while the bug exists.</w:t>
-      </w:r>
-      <w:r>
-        <w:rPr>
-          <w:i/>
-        </w:rPr>
-        <w:t xml:space="preserve"> </w:t>
-      </w:r>
-      <w:r>
-        <w:t xml:space="preserve">This test will create the Player object with an initial balance of 5. The test will then call the </w:t>
-      </w:r>
-      <w:r>
-        <w:rPr>
-          <w:i/>
-        </w:rPr>
-        <w:t>Player.balanceExceedsLimitBy()</w:t>
-      </w:r>
-      <w:r>
-        <w:t xml:space="preserve"> method to prove that the bug exists as this method will return </w:t>
-      </w:r>
-      <w:r>
-        <w:t>false</w:t>
-      </w:r>
-      <w:r>
-        <w:t xml:space="preserve"> when it should return </w:t>
-      </w:r>
-      <w:r>
-        <w:t>true</w:t>
-      </w:r>
-      <w:r>
-        <w:t>.</w:t>
-      </w:r>
-    </w:p>
-    <w:p>
-      <w:r>
-        <w:rPr>
-          <w:b/>
-        </w:rPr>
-        <w:t xml:space="preserve">Pre-conditions: </w:t>
-      </w:r>
-      <w:r>
-        <w:rPr>
-          <w:b/>
-        </w:rPr>
-        <w:br/>
-      </w:r>
-      <w:r>
-        <w:t>Player object is valid</w:t>
-      </w:r>
-      <w:r>
-        <w:br/>
-        <w:t>Player object has at least a balance of the bet being taken.</w:t>
-      </w:r>
-    </w:p>
-    <w:p>
-      <w:r>
-        <w:rPr>
-          <w:b/>
-        </w:rPr>
-        <w:t>Post-conditions:</w:t>
-      </w:r>
-      <w:r>
-        <w:rPr>
-          <w:b/>
-        </w:rPr>
-        <w:br/>
-      </w:r>
-      <w:r>
-        <w:rPr>
-          <w:i/>
-        </w:rPr>
-        <w:t>Player.balanceExceedsLimitBy()</w:t>
-      </w:r>
-      <w:r>
-        <w:rPr>
-          <w:i/>
-        </w:rPr>
-        <w:t xml:space="preserve"> </w:t>
-      </w:r>
-      <w:r>
-        <w:t>method will return false.</w:t>
-      </w:r>
-    </w:p>
-    <w:p>
-      <w:r>
-        <w:rPr>
-          <w:b/>
-        </w:rPr>
-        <w:t xml:space="preserve">Data required: </w:t>
-      </w:r>
-      <w:r>
-        <w:rPr>
-          <w:b/>
-        </w:rPr>
-        <w:br/>
-      </w:r>
-      <w:r>
-        <w:t xml:space="preserve">Create a new Player object, with the initial balance of the bet being taken. For instance, a player object with </w:t>
-      </w:r>
-      <w:r>
-        <w:rPr>
-          <w:i/>
-        </w:rPr>
-        <w:t>minimumBalance</w:t>
-      </w:r>
-      <w:r>
-        <w:t xml:space="preserve"> of 5; Attempt to take a bet of 5.</w:t>
-      </w:r>
-    </w:p>
-    <w:p>
-      <w:pPr>
-        <w:pStyle w:val="Subtitle"/>
-      </w:pPr>
-      <w:r>
-        <w:t>Note: This test will fail once the bug has been corrected.</w:t>
-      </w:r>
-    </w:p>
-    <w:p>
-      <w:pPr>
-        <w:pStyle w:val="Heading3"/>
-      </w:pPr>
-      <w:r>
-        <w:t>Test Results</w:t>
-      </w:r>
-    </w:p>
-    <w:tbl>
-      <w:tblPr>
-        <w:tblStyle w:val="TableGrid"/>
-        <w:tblW w:w="9710" w:type="dxa"/>
-        <w:tblLook w:val="0020" w:firstRow="1" w:lastRow="0" w:firstColumn="0" w:lastColumn="0" w:noHBand="0" w:noVBand="0"/>
-      </w:tblPr>
-      <w:tblGrid>
-        <w:gridCol w:w="2122"/>
-        <w:gridCol w:w="1984"/>
-        <w:gridCol w:w="5604"/>
-      </w:tblGrid>
-      <w:tr>
-        <w:tc>
-          <w:tcPr>
-            <w:tcW w:w="2122" w:type="dxa"/>
-            <w:shd w:val="clear" w:color="auto" w:fill="BFBFBF" w:themeFill="background1" w:themeFillShade="BF"/>
-          </w:tcPr>
-          <w:p>
-            <w:pPr>
-              <w:jc w:val="center"/>
-              <w:rPr>
-                <w:rFonts w:asciiTheme="minorHAnsi" w:hAnsiTheme="minorHAnsi"/>
-                <w:b/>
-                <w:sz w:val="22"/>
-                <w:szCs w:val="22"/>
-              </w:rPr>
-            </w:pPr>
-            <w:r>
-              <w:rPr>
-                <w:rFonts w:asciiTheme="minorHAnsi" w:hAnsiTheme="minorHAnsi"/>
-                <w:b/>
-                <w:sz w:val="22"/>
-                <w:szCs w:val="22"/>
-              </w:rPr>
-              <w:t>Date/Time</w:t>
-            </w:r>
-          </w:p>
-        </w:tc>
-        <w:tc>
-          <w:tcPr>
-            <w:tcW w:w="1984" w:type="dxa"/>
-            <w:shd w:val="clear" w:color="auto" w:fill="BFBFBF" w:themeFill="background1" w:themeFillShade="BF"/>
-          </w:tcPr>
-          <w:p>
-            <w:pPr>
-              <w:jc w:val="center"/>
-              <w:rPr>
-                <w:rFonts w:asciiTheme="minorHAnsi" w:hAnsiTheme="minorHAnsi"/>
-                <w:b/>
-                <w:sz w:val="22"/>
-                <w:szCs w:val="22"/>
-              </w:rPr>
-            </w:pPr>
-            <w:r>
-              <w:rPr>
-                <w:rFonts w:asciiTheme="minorHAnsi" w:hAnsiTheme="minorHAnsi"/>
-                <w:b/>
-                <w:sz w:val="22"/>
-                <w:szCs w:val="22"/>
-              </w:rPr>
-              <w:t>Tester</w:t>
-            </w:r>
-          </w:p>
-        </w:tc>
-        <w:tc>
-          <w:tcPr>
-            <w:tcW w:w="5604" w:type="dxa"/>
-            <w:shd w:val="clear" w:color="auto" w:fill="BFBFBF" w:themeFill="background1" w:themeFillShade="BF"/>
-          </w:tcPr>
-          <w:p>
-            <w:pPr>
-              <w:jc w:val="center"/>
-              <w:rPr>
-                <w:rFonts w:asciiTheme="minorHAnsi" w:hAnsiTheme="minorHAnsi"/>
-                <w:b/>
-                <w:sz w:val="22"/>
-                <w:szCs w:val="22"/>
-              </w:rPr>
-            </w:pPr>
-            <w:r>
-              <w:rPr>
-                <w:rFonts w:asciiTheme="minorHAnsi" w:hAnsiTheme="minorHAnsi"/>
-                <w:b/>
-                <w:sz w:val="22"/>
-                <w:szCs w:val="22"/>
-              </w:rPr>
-              <w:t>Status</w:t>
-            </w:r>
-          </w:p>
-        </w:tc>
-      </w:tr>
-      <w:tr>
-        <w:tc>
-          <w:tcPr>
-            <w:tcW w:w="2122" w:type="dxa"/>
-          </w:tcPr>
-          <w:p>
-            <w:pPr>
-              <w:rPr>
-                <w:rFonts w:asciiTheme="minorHAnsi" w:hAnsiTheme="minorHAnsi"/>
-                <w:sz w:val="22"/>
-                <w:szCs w:val="22"/>
-              </w:rPr>
-            </w:pPr>
-            <w:r>
-              <w:rPr>
-                <w:rFonts w:asciiTheme="minorHAnsi" w:hAnsiTheme="minorHAnsi"/>
-                <w:sz w:val="22"/>
-                <w:szCs w:val="22"/>
-              </w:rPr>
-              <w:t>10/09/2014 7:32am</w:t>
-            </w:r>
-          </w:p>
-        </w:tc>
-        <w:tc>
-          <w:tcPr>
-            <w:tcW w:w="1984" w:type="dxa"/>
-          </w:tcPr>
-          <w:p>
-            <w:pPr>
-              <w:rPr>
-                <w:rFonts w:asciiTheme="minorHAnsi" w:hAnsiTheme="minorHAnsi"/>
-                <w:sz w:val="22"/>
-                <w:szCs w:val="22"/>
-              </w:rPr>
-            </w:pPr>
-            <w:r>
-              <w:rPr>
-                <w:rFonts w:asciiTheme="minorHAnsi" w:hAnsiTheme="minorHAnsi"/>
-                <w:sz w:val="22"/>
-                <w:szCs w:val="22"/>
-              </w:rPr>
-              <w:t>Justin McKay</w:t>
-            </w:r>
-          </w:p>
-        </w:tc>
-        <w:tc>
-          <w:tcPr>
-            <w:tcW w:w="5604" w:type="dxa"/>
-          </w:tcPr>
-          <w:p>
-            <w:pPr>
-              <w:rPr>
-                <w:rFonts w:asciiTheme="minorHAnsi" w:hAnsiTheme="minorHAnsi"/>
-                <w:sz w:val="22"/>
-                <w:szCs w:val="22"/>
-              </w:rPr>
-            </w:pPr>
-            <w:r>
-              <w:rPr>
-                <w:rFonts w:asciiTheme="minorHAnsi" w:hAnsiTheme="minorHAnsi"/>
-                <w:sz w:val="22"/>
-                <w:szCs w:val="22"/>
-              </w:rPr>
-              <w:t>Unit test passed confirming existence of bug.</w:t>
-            </w:r>
-          </w:p>
-        </w:tc>
-      </w:tr>
-      <w:tr>
-        <w:tc>
-          <w:tcPr>
-            <w:tcW w:w="2122" w:type="dxa"/>
-          </w:tcPr>
-          <w:p>
-            <w:pPr>
-              <w:rPr>
-                <w:rFonts w:asciiTheme="minorHAnsi" w:hAnsiTheme="minorHAnsi"/>
-                <w:sz w:val="22"/>
-                <w:szCs w:val="22"/>
-              </w:rPr>
-            </w:pPr>
-            <w:r>
-              <w:rPr>
-                <w:rFonts w:asciiTheme="minorHAnsi" w:hAnsiTheme="minorHAnsi"/>
-                <w:sz w:val="22"/>
-                <w:szCs w:val="22"/>
-              </w:rPr>
-              <w:t>10/09/2014 7:46am</w:t>
-            </w:r>
-          </w:p>
-        </w:tc>
-        <w:tc>
-          <w:tcPr>
-            <w:tcW w:w="1984" w:type="dxa"/>
-          </w:tcPr>
-          <w:p>
-            <w:pPr>
-              <w:rPr>
-                <w:rFonts w:asciiTheme="minorHAnsi" w:hAnsiTheme="minorHAnsi"/>
-                <w:sz w:val="22"/>
-                <w:szCs w:val="22"/>
-              </w:rPr>
-            </w:pPr>
-            <w:r>
-              <w:rPr>
-                <w:rFonts w:asciiTheme="minorHAnsi" w:hAnsiTheme="minorHAnsi"/>
-                <w:sz w:val="22"/>
-                <w:szCs w:val="22"/>
-              </w:rPr>
-              <w:t>Justin McKay</w:t>
-            </w:r>
-          </w:p>
-        </w:tc>
-        <w:tc>
-          <w:tcPr>
-            <w:tcW w:w="5604" w:type="dxa"/>
-          </w:tcPr>
-          <w:p>
-            <w:pPr>
-              <w:rPr>
-                <w:rFonts w:asciiTheme="minorHAnsi" w:hAnsiTheme="minorHAnsi"/>
-                <w:sz w:val="22"/>
-                <w:szCs w:val="22"/>
-              </w:rPr>
-            </w:pPr>
-            <w:r>
-              <w:rPr>
-                <w:rFonts w:asciiTheme="minorHAnsi" w:hAnsiTheme="minorHAnsi"/>
-                <w:sz w:val="22"/>
-                <w:szCs w:val="22"/>
-              </w:rPr>
-              <w:t>Unit test failed confirming bug has been resolved.</w:t>
-            </w:r>
-            <w:bookmarkStart w:id="0" w:name="_GoBack"/>
-            <w:bookmarkEnd w:id="0"/>
-          </w:p>
-        </w:tc>
-      </w:tr>
-    </w:tbl>
-    <w:p/>
-    <w:p/>
-    <w:p>
-      <w:pPr>
-        <w:pStyle w:val="Heading2"/>
-      </w:pPr>
-      <w:r>
-        <w:t>UAT004 – Resolve_Test_Player_Can_Now_Reach_Betting_Limit</w:t>
-      </w:r>
-    </w:p>
-    <w:p>
-      <w:r>
-        <w:rPr>
-          <w:b/>
-        </w:rPr>
-        <w:t xml:space="preserve">Purpose: </w:t>
-      </w:r>
-      <w:r>
-        <w:br/>
-        <w:t>This test will confirm that the reported bug BUG00</w:t>
-      </w:r>
-      <w:r>
-        <w:t>2</w:t>
-      </w:r>
-      <w:r>
-        <w:t xml:space="preserve"> has been resolved.</w:t>
-      </w:r>
-      <w:r>
-        <w:t xml:space="preserve"> </w:t>
-      </w:r>
-      <w:r>
-        <w:t xml:space="preserve">This test will create the Player object with an initial balance of 5. The test will then call the </w:t>
-      </w:r>
-      <w:r>
-        <w:rPr>
-          <w:i/>
-        </w:rPr>
-        <w:t>Player.balanceExceedsLimitBy()</w:t>
-      </w:r>
-      <w:r>
-        <w:t xml:space="preserve"> method to prove that the bug </w:t>
-      </w:r>
-      <w:r>
-        <w:t>has been resolved</w:t>
-      </w:r>
-      <w:r>
-        <w:t xml:space="preserve"> as this method will </w:t>
-      </w:r>
-      <w:r>
-        <w:t xml:space="preserve">now </w:t>
-      </w:r>
-      <w:r>
-        <w:t xml:space="preserve">return </w:t>
-      </w:r>
-      <w:r>
-        <w:t>true.</w:t>
-      </w:r>
-    </w:p>
-    <w:p>
-      <w:r>
-        <w:rPr>
-          <w:b/>
-        </w:rPr>
-        <w:t xml:space="preserve">Pre-conditions: </w:t>
-      </w:r>
-      <w:r>
-        <w:rPr>
-          <w:b/>
-        </w:rPr>
-        <w:br/>
-      </w:r>
-      <w:r>
-        <w:t>Player object is valid</w:t>
-      </w:r>
-      <w:r>
-        <w:br/>
-        <w:t>Player object has at least a balance of the bet being taken.</w:t>
-      </w:r>
-    </w:p>
-    <w:p>
-      <w:r>
-        <w:rPr>
-          <w:b/>
-        </w:rPr>
-        <w:t>Post-conditions:</w:t>
-      </w:r>
-      <w:r>
-        <w:rPr>
-          <w:b/>
-        </w:rPr>
-        <w:br/>
-      </w:r>
-      <w:r>
-        <w:rPr>
-          <w:i/>
-        </w:rPr>
-        <w:t xml:space="preserve">Player.balanceExceedsLimitBy() </w:t>
-      </w:r>
-      <w:r>
-        <w:t>method will return false.</w:t>
-      </w:r>
-    </w:p>
-    <w:p>
-      <w:r>
-        <w:rPr>
-          <w:b/>
-        </w:rPr>
-        <w:t xml:space="preserve">Data required: </w:t>
-      </w:r>
-      <w:r>
-        <w:rPr>
-          <w:b/>
-        </w:rPr>
-        <w:br/>
-      </w:r>
-      <w:r>
-        <w:t xml:space="preserve">Create a new Player object, with the initial balance of the bet being taken. For instance, a player object with </w:t>
-      </w:r>
-      <w:r>
-        <w:rPr>
-          <w:i/>
-        </w:rPr>
-        <w:t>minimumBalance</w:t>
-      </w:r>
-      <w:r>
-        <w:t xml:space="preserve"> of 5; Attempt to take a bet of 5.</w:t>
-      </w:r>
-    </w:p>
-    <w:p>
-      <w:pPr>
-        <w:pStyle w:val="Heading3"/>
-      </w:pPr>
-      <w:r>
-        <w:t>Test Results</w:t>
-      </w:r>
-    </w:p>
-    <w:tbl>
-      <w:tblPr>
-        <w:tblStyle w:val="TableGrid"/>
-        <w:tblW w:w="9710" w:type="dxa"/>
-        <w:tblLook w:val="0020" w:firstRow="1" w:lastRow="0" w:firstColumn="0" w:lastColumn="0" w:noHBand="0" w:noVBand="0"/>
-      </w:tblPr>
-      <w:tblGrid>
-        <w:gridCol w:w="2122"/>
-        <w:gridCol w:w="1984"/>
-        <w:gridCol w:w="5604"/>
-      </w:tblGrid>
-      <w:tr>
-        <w:tc>
-          <w:tcPr>
-            <w:tcW w:w="2122" w:type="dxa"/>
-            <w:shd w:val="clear" w:color="auto" w:fill="BFBFBF" w:themeFill="background1" w:themeFillShade="BF"/>
-          </w:tcPr>
-          <w:p>
-            <w:pPr>
-              <w:jc w:val="center"/>
-              <w:rPr>
-                <w:rFonts w:asciiTheme="minorHAnsi" w:hAnsiTheme="minorHAnsi"/>
-                <w:b/>
-                <w:sz w:val="22"/>
-                <w:szCs w:val="22"/>
-              </w:rPr>
-            </w:pPr>
-            <w:r>
-              <w:rPr>
-                <w:rFonts w:asciiTheme="minorHAnsi" w:hAnsiTheme="minorHAnsi"/>
-                <w:b/>
-                <w:sz w:val="22"/>
-                <w:szCs w:val="22"/>
-              </w:rPr>
-              <w:t>Date/Time</w:t>
-            </w:r>
-          </w:p>
-        </w:tc>
-        <w:tc>
-          <w:tcPr>
-            <w:tcW w:w="1984" w:type="dxa"/>
-            <w:shd w:val="clear" w:color="auto" w:fill="BFBFBF" w:themeFill="background1" w:themeFillShade="BF"/>
-          </w:tcPr>
-          <w:p>
-            <w:pPr>
-              <w:jc w:val="center"/>
-              <w:rPr>
-                <w:rFonts w:asciiTheme="minorHAnsi" w:hAnsiTheme="minorHAnsi"/>
-                <w:b/>
-                <w:sz w:val="22"/>
-                <w:szCs w:val="22"/>
-              </w:rPr>
-            </w:pPr>
-            <w:r>
-              <w:rPr>
-                <w:rFonts w:asciiTheme="minorHAnsi" w:hAnsiTheme="minorHAnsi"/>
-                <w:b/>
-                <w:sz w:val="22"/>
-                <w:szCs w:val="22"/>
-              </w:rPr>
-              <w:t>Tester</w:t>
-            </w:r>
-          </w:p>
-        </w:tc>
-        <w:tc>
-          <w:tcPr>
-            <w:tcW w:w="5604" w:type="dxa"/>
-            <w:shd w:val="clear" w:color="auto" w:fill="BFBFBF" w:themeFill="background1" w:themeFillShade="BF"/>
-          </w:tcPr>
-          <w:p>
-            <w:pPr>
-              <w:jc w:val="center"/>
-              <w:rPr>
-                <w:rFonts w:asciiTheme="minorHAnsi" w:hAnsiTheme="minorHAnsi"/>
-                <w:b/>
-                <w:sz w:val="22"/>
-                <w:szCs w:val="22"/>
-              </w:rPr>
-            </w:pPr>
-            <w:r>
-              <w:rPr>
-                <w:rFonts w:asciiTheme="minorHAnsi" w:hAnsiTheme="minorHAnsi"/>
-                <w:b/>
-                <w:sz w:val="22"/>
-                <w:szCs w:val="22"/>
-              </w:rPr>
-              <w:t>Status</w:t>
-            </w:r>
-          </w:p>
-        </w:tc>
-      </w:tr>
-      <w:tr>
-        <w:tc>
-          <w:tcPr>
-            <w:tcW w:w="2122" w:type="dxa"/>
-          </w:tcPr>
-          <w:p>
-            <w:pPr>
-              <w:rPr>
-                <w:rFonts w:asciiTheme="minorHAnsi" w:hAnsiTheme="minorHAnsi"/>
-                <w:sz w:val="22"/>
-                <w:szCs w:val="22"/>
-              </w:rPr>
-            </w:pPr>
-            <w:r>
-              <w:rPr>
-                <w:rFonts w:asciiTheme="minorHAnsi" w:hAnsiTheme="minorHAnsi"/>
-                <w:sz w:val="22"/>
-                <w:szCs w:val="22"/>
-              </w:rPr>
-              <w:t>10/09/2014 7:46am</w:t>
-            </w:r>
-          </w:p>
-        </w:tc>
-        <w:tc>
-          <w:tcPr>
-            <w:tcW w:w="1984" w:type="dxa"/>
-          </w:tcPr>
-          <w:p>
-            <w:pPr>
-              <w:rPr>
-                <w:rFonts w:asciiTheme="minorHAnsi" w:hAnsiTheme="minorHAnsi"/>
-                <w:sz w:val="22"/>
-                <w:szCs w:val="22"/>
-              </w:rPr>
-            </w:pPr>
-            <w:r>
-              <w:rPr>
-                <w:rFonts w:asciiTheme="minorHAnsi" w:hAnsiTheme="minorHAnsi"/>
-                <w:sz w:val="22"/>
-                <w:szCs w:val="22"/>
-              </w:rPr>
-              <w:t>Justin McKay</w:t>
-            </w:r>
-          </w:p>
-        </w:tc>
-        <w:tc>
-          <w:tcPr>
-            <w:tcW w:w="5604" w:type="dxa"/>
-          </w:tcPr>
-          <w:p>
-            <w:pPr>
-              <w:rPr>
-                <w:rFonts w:asciiTheme="minorHAnsi" w:hAnsiTheme="minorHAnsi"/>
-                <w:sz w:val="22"/>
-                <w:szCs w:val="22"/>
-              </w:rPr>
-            </w:pPr>
-            <w:r>
-              <w:rPr>
-                <w:rFonts w:asciiTheme="minorHAnsi" w:hAnsiTheme="minorHAnsi"/>
-                <w:sz w:val="22"/>
-                <w:szCs w:val="22"/>
-              </w:rPr>
-              <w:t>Unit test passed confirming bug has been resolved.</w:t>
-            </w:r>
-          </w:p>
-        </w:tc>
-      </w:tr>
-      <w:tr>
-        <w:tc>
-          <w:tcPr>
-            <w:tcW w:w="2122" w:type="dxa"/>
-          </w:tcPr>
-          <w:p>
-            <w:pPr>
-              <w:rPr>
-                <w:rFonts w:asciiTheme="minorHAnsi" w:hAnsiTheme="minorHAnsi"/>
-                <w:sz w:val="22"/>
-                <w:szCs w:val="22"/>
-              </w:rPr>
-            </w:pPr>
-          </w:p>
-        </w:tc>
-        <w:tc>
-          <w:tcPr>
-            <w:tcW w:w="1984" w:type="dxa"/>
-          </w:tcPr>
-          <w:p>
-            <w:pPr>
-              <w:rPr>
-                <w:rFonts w:asciiTheme="minorHAnsi" w:hAnsiTheme="minorHAnsi"/>
-                <w:sz w:val="22"/>
-                <w:szCs w:val="22"/>
-              </w:rPr>
-            </w:pPr>
-          </w:p>
-        </w:tc>
-        <w:tc>
-          <w:tcPr>
-            <w:tcW w:w="5604" w:type="dxa"/>
-          </w:tcPr>
-          <w:p>
-            <w:pPr>
-              <w:rPr>
-                <w:rFonts w:asciiTheme="minorHAnsi" w:hAnsiTheme="minorHAnsi"/>
-                <w:sz w:val="22"/>
-                <w:szCs w:val="22"/>
-              </w:rPr>
-            </w:pPr>
-          </w:p>
-        </w:tc>
-      </w:tr>
-    </w:tbl>
-    <w:p/>
-    <w:p>
-      <w:r>
-        <w:lastRenderedPageBreak/>
-        <w:br w:type="page"/>
-      </w:r>
-    </w:p>
-    <w:p>
-      <w:pPr>
-        <w:pStyle w:val="Heading2"/>
-      </w:pPr>
-      <w:r>
-        <w:lastRenderedPageBreak/>
-        <w:t>BUG00</w:t>
-      </w:r>
-      <w:r>
-        <w:t>3</w:t>
-      </w:r>
-      <w:r>
-        <w:t xml:space="preserve"> – </w:t>
-      </w:r>
-      <w:r>
-        <w:t>Odds in game do not appear to be correct</w:t>
-      </w:r>
-    </w:p>
-    <w:p>
-      <w:r>
-        <w:t>Crown and Anchor games have an approximate 8%</w:t>
-      </w:r>
-      <w:r>
-        <w:t xml:space="preserve"> bias to the house. So the win:</w:t>
-      </w:r>
-      <w:r>
-        <w:t>(win+lose) ratio should approximately equal 0.42. This</w:t>
-      </w:r>
-      <w:r>
-        <w:t xml:space="preserve"> does not appear to be the case</w:t>
-      </w:r>
-      <w:r>
-        <w:t>.</w:t>
-      </w:r>
-    </w:p>
-    <w:p>
-      <w:pPr>
-        <w:pStyle w:val="Heading2"/>
-      </w:pPr>
-      <w:r>
-        <w:t xml:space="preserve">UAT005 – </w:t>
-      </w:r>
-      <w:r>
-        <w:t>Bug_</w:t>
-      </w:r>
-      <w:r>
-        <w:t>Test_Odds_In_Game_Do_Not_Appear_To_Be_Correct</w:t>
-      </w:r>
-    </w:p>
-    <w:p>
-      <w:r>
-        <w:rPr>
-          <w:b/>
-        </w:rPr>
-        <w:t xml:space="preserve">Purpose: </w:t>
-      </w:r>
-      <w:r>
-        <w:br/>
-        <w:t xml:space="preserve">This test will replicate the conditions required to reproduce the bug that the </w:t>
-      </w:r>
-      <w:r>
-        <w:t>odds in the game do not appear to be correct.</w:t>
-      </w:r>
-    </w:p>
-    <w:p>
-      <w:r>
-        <w:rPr>
-          <w:b/>
-        </w:rPr>
-        <w:t xml:space="preserve">Pre-conditions: </w:t>
-      </w:r>
-      <w:r>
-        <w:rPr>
-          <w:b/>
-        </w:rPr>
-        <w:br/>
-      </w:r>
-    </w:p>
-    <w:p>
-      <w:r>
-        <w:rPr>
-          <w:b/>
-        </w:rPr>
-        <w:t>Post-conditions:</w:t>
-      </w:r>
-      <w:r>
-        <w:rPr>
-          <w:b/>
-        </w:rPr>
-        <w:br/>
-      </w:r>
-    </w:p>
-    <w:p>
-      <w:r>
-        <w:rPr>
-          <w:b/>
-        </w:rPr>
-        <w:t xml:space="preserve">Data required: </w:t>
-      </w:r>
-      <w:r>
-        <w:rPr>
-          <w:b/>
-        </w:rPr>
-        <w:br/>
-      </w:r>
-    </w:p>
-    <w:p>
-      <w:pPr>
-        <w:pStyle w:val="Subtitle"/>
-      </w:pPr>
-      <w:r>
-        <w:t>Note: This test will fail once the bug has been corrected.</w:t>
-      </w:r>
-    </w:p>
-    <w:p>
-      <w:pPr>
-        <w:pStyle w:val="Heading3"/>
-      </w:pPr>
-      <w:r>
-        <w:t>Test Results</w:t>
-      </w:r>
-    </w:p>
-    <w:tbl>
-      <w:tblPr>
-        <w:tblStyle w:val="TableGrid"/>
-        <w:tblW w:w="9710" w:type="dxa"/>
-        <w:tblLook w:val="0020" w:firstRow="1" w:lastRow="0" w:firstColumn="0" w:lastColumn="0" w:noHBand="0" w:noVBand="0"/>
-      </w:tblPr>
-      <w:tblGrid>
-        <w:gridCol w:w="1977"/>
-        <w:gridCol w:w="1559"/>
-        <w:gridCol w:w="6174"/>
-      </w:tblGrid>
-      <w:tr>
-        <w:tc>
-          <w:tcPr>
-            <w:tcW w:w="1977" w:type="dxa"/>
-            <w:shd w:val="clear" w:color="auto" w:fill="BFBFBF" w:themeFill="background1" w:themeFillShade="BF"/>
-          </w:tcPr>
-          <w:p>
-            <w:pPr>
-              <w:jc w:val="center"/>
-              <w:rPr>
-                <w:rFonts w:asciiTheme="minorHAnsi" w:hAnsiTheme="minorHAnsi"/>
-                <w:b/>
-                <w:sz w:val="22"/>
-                <w:szCs w:val="22"/>
-              </w:rPr>
-            </w:pPr>
-            <w:r>
-              <w:rPr>
-                <w:rFonts w:asciiTheme="minorHAnsi" w:hAnsiTheme="minorHAnsi"/>
-                <w:b/>
-                <w:sz w:val="22"/>
-                <w:szCs w:val="22"/>
-              </w:rPr>
-              <w:t>Date/Time</w:t>
-            </w:r>
-          </w:p>
-        </w:tc>
-        <w:tc>
-          <w:tcPr>
-            <w:tcW w:w="1559" w:type="dxa"/>
-            <w:shd w:val="clear" w:color="auto" w:fill="BFBFBF" w:themeFill="background1" w:themeFillShade="BF"/>
-          </w:tcPr>
-          <w:p>
-            <w:pPr>
-              <w:jc w:val="center"/>
-              <w:rPr>
-                <w:rFonts w:asciiTheme="minorHAnsi" w:hAnsiTheme="minorHAnsi"/>
-                <w:b/>
-                <w:sz w:val="22"/>
-                <w:szCs w:val="22"/>
-              </w:rPr>
-            </w:pPr>
-            <w:r>
-              <w:rPr>
-                <w:rFonts w:asciiTheme="minorHAnsi" w:hAnsiTheme="minorHAnsi"/>
-                <w:b/>
-                <w:sz w:val="22"/>
-                <w:szCs w:val="22"/>
-              </w:rPr>
-              <w:t>Tester</w:t>
-            </w:r>
-          </w:p>
-        </w:tc>
-        <w:tc>
-          <w:tcPr>
-            <w:tcW w:w="6174" w:type="dxa"/>
-            <w:shd w:val="clear" w:color="auto" w:fill="BFBFBF" w:themeFill="background1" w:themeFillShade="BF"/>
-          </w:tcPr>
-          <w:p>
-            <w:pPr>
-              <w:jc w:val="center"/>
-              <w:rPr>
-                <w:rFonts w:asciiTheme="minorHAnsi" w:hAnsiTheme="minorHAnsi"/>
-                <w:b/>
-                <w:sz w:val="22"/>
-                <w:szCs w:val="22"/>
-              </w:rPr>
-            </w:pPr>
-            <w:r>
-              <w:rPr>
-                <w:rFonts w:asciiTheme="minorHAnsi" w:hAnsiTheme="minorHAnsi"/>
-                <w:b/>
-                <w:sz w:val="22"/>
-                <w:szCs w:val="22"/>
-              </w:rPr>
-              <w:t>Status</w:t>
-            </w:r>
-          </w:p>
-        </w:tc>
-      </w:tr>
-      <w:tr>
-        <w:tc>
-          <w:tcPr>
-            <w:tcW w:w="1977" w:type="dxa"/>
-          </w:tcPr>
-          <w:p>
-            <w:pPr>
-              <w:rPr>
-                <w:rFonts w:asciiTheme="minorHAnsi" w:hAnsiTheme="minorHAnsi"/>
-                <w:sz w:val="22"/>
-                <w:szCs w:val="22"/>
-              </w:rPr>
-            </w:pPr>
-          </w:p>
-        </w:tc>
-        <w:tc>
-          <w:tcPr>
-            <w:tcW w:w="1559" w:type="dxa"/>
-          </w:tcPr>
-          <w:p>
-            <w:pPr>
-              <w:rPr>
-                <w:rFonts w:asciiTheme="minorHAnsi" w:hAnsiTheme="minorHAnsi"/>
-                <w:sz w:val="22"/>
-                <w:szCs w:val="22"/>
-              </w:rPr>
-            </w:pPr>
-          </w:p>
-        </w:tc>
-        <w:tc>
-          <w:tcPr>
-            <w:tcW w:w="6174" w:type="dxa"/>
-          </w:tcPr>
-          <w:p>
-            <w:pPr>
-              <w:rPr>
-                <w:rFonts w:asciiTheme="minorHAnsi" w:hAnsiTheme="minorHAnsi"/>
-                <w:sz w:val="22"/>
-                <w:szCs w:val="22"/>
-              </w:rPr>
-            </w:pPr>
-          </w:p>
-        </w:tc>
-      </w:tr>
-      <w:tr>
-        <w:tc>
-          <w:tcPr>
-            <w:tcW w:w="1977" w:type="dxa"/>
-          </w:tcPr>
-          <w:p>
-            <w:pPr>
-              <w:rPr>
-                <w:rFonts w:asciiTheme="minorHAnsi" w:hAnsiTheme="minorHAnsi"/>
-                <w:sz w:val="22"/>
-                <w:szCs w:val="22"/>
-              </w:rPr>
-            </w:pPr>
-          </w:p>
-        </w:tc>
-        <w:tc>
-          <w:tcPr>
-            <w:tcW w:w="1559" w:type="dxa"/>
-          </w:tcPr>
-          <w:p>
-            <w:pPr>
-              <w:rPr>
-                <w:rFonts w:asciiTheme="minorHAnsi" w:hAnsiTheme="minorHAnsi"/>
-                <w:sz w:val="22"/>
-                <w:szCs w:val="22"/>
-              </w:rPr>
-            </w:pPr>
-          </w:p>
-        </w:tc>
-        <w:tc>
-          <w:tcPr>
-            <w:tcW w:w="6174" w:type="dxa"/>
-          </w:tcPr>
-          <w:p>
-            <w:pPr>
-              <w:rPr>
-                <w:rFonts w:asciiTheme="minorHAnsi" w:hAnsiTheme="minorHAnsi"/>
-                <w:sz w:val="22"/>
-                <w:szCs w:val="22"/>
-              </w:rPr>
-            </w:pPr>
-          </w:p>
-        </w:tc>
-      </w:tr>
-    </w:tbl>
-    <w:p/>
-    <w:p/>
-    <w:p>
-      <w:pPr>
-        <w:pStyle w:val="Heading2"/>
-      </w:pPr>
-      <w:r>
-        <w:t>UAT006 – Resolve_Test_Odds_In_Game_Are_Correct</w:t>
-      </w:r>
+        <w:t xml:space="preserve">UAT006 – </w:t>
+      </w:r>
+      <w:proofErr w:type="spellStart"/>
+      <w:r>
+        <w:t>Resolve_Test_Odds_In_Game_Are_Correct</w:t>
+      </w:r>
+      <w:proofErr w:type="spellEnd"/>
     </w:p>
     <w:p>
       <w:r>
@@ -2463,6 +2341,7 @@
   <w:style w:type="character" w:default="1" w:styleId="DefaultParagraphFont">
     <w:name w:val="Default Paragraph Font"/>
     <w:uiPriority w:val="1"/>
+    <w:semiHidden/>
     <w:unhideWhenUsed/>
   </w:style>
   <w:style w:type="table" w:default="1" w:styleId="TableNormal">

</xml_diff>